<commit_message>
Updated range checklist, moved image files to Logo directory
</commit_message>
<xml_diff>
--- a/Answer Sheet.docx
+++ b/Answer Sheet.docx
@@ -5,21 +5,45 @@
     <w:p>
       <w:pPr>
         <w:jc w:val="center"/>
+        <w:rPr>
+          <w:rFonts w:asciiTheme="minorHAnsi" w:hAnsiTheme="minorHAnsi"/>
+          <w:b/>
+          <w:sz w:val="36"/>
+          <w:szCs w:val="36"/>
+        </w:rPr>
       </w:pPr>
       <w:r>
-        <w:t>SC Legal Test Answers</w:t>
+        <w:rPr>
+          <w:rFonts w:asciiTheme="minorHAnsi" w:hAnsiTheme="minorHAnsi"/>
+          <w:b/>
+          <w:sz w:val="36"/>
+          <w:szCs w:val="36"/>
+        </w:rPr>
+        <w:t>Legal Test Answers</w:t>
+      </w:r>
+      <w:r>
+        <w:rPr>
+          <w:rFonts w:asciiTheme="minorHAnsi" w:hAnsiTheme="minorHAnsi"/>
+          <w:b/>
+          <w:sz w:val="36"/>
+          <w:szCs w:val="36"/>
+        </w:rPr>
+        <w:t xml:space="preserve"> / Safety Test Answers</w:t>
       </w:r>
     </w:p>
     <w:tbl>
       <w:tblPr>
         <w:tblStyle w:val="TableGrid"/>
         <w:tblW w:w="0" w:type="auto"/>
-        <w:tblInd w:w="3325" w:type="dxa"/>
+        <w:tblInd w:w="1885" w:type="dxa"/>
         <w:tblLook w:val="04A0" w:firstRow="1" w:lastRow="0" w:firstColumn="1" w:lastColumn="0" w:noHBand="0" w:noVBand="1"/>
       </w:tblPr>
       <w:tblGrid>
         <w:gridCol w:w="1444"/>
         <w:gridCol w:w="1256"/>
+        <w:gridCol w:w="1256"/>
+        <w:gridCol w:w="1534"/>
+        <w:gridCol w:w="1080"/>
       </w:tblGrid>
       <w:tr>
         <w:tc>
@@ -36,21 +60,116 @@
               </w:numPr>
               <w:ind w:hanging="720"/>
               <w:jc w:val="right"/>
-            </w:pPr>
-          </w:p>
-        </w:tc>
-        <w:tc>
-          <w:tcPr>
-            <w:tcW w:w="1256" w:type="dxa"/>
-          </w:tcPr>
-          <w:p>
-            <w:r>
-              <w:t>A</w:t>
+              <w:rPr>
+                <w:rFonts w:asciiTheme="minorHAnsi" w:hAnsiTheme="minorHAnsi"/>
+                <w:sz w:val="24"/>
+                <w:szCs w:val="24"/>
+              </w:rPr>
+            </w:pPr>
+          </w:p>
+        </w:tc>
+        <w:tc>
+          <w:tcPr>
+            <w:tcW w:w="1256" w:type="dxa"/>
+          </w:tcPr>
+          <w:p>
+            <w:pPr>
+              <w:rPr>
+                <w:rFonts w:asciiTheme="minorHAnsi" w:hAnsiTheme="minorHAnsi"/>
+                <w:sz w:val="24"/>
+                <w:szCs w:val="24"/>
+              </w:rPr>
+            </w:pPr>
+            <w:r>
+              <w:rPr>
+                <w:rFonts w:asciiTheme="minorHAnsi" w:hAnsiTheme="minorHAnsi"/>
+                <w:sz w:val="24"/>
+                <w:szCs w:val="24"/>
+              </w:rPr>
+              <w:t>A</w:t>
+            </w:r>
+          </w:p>
+        </w:tc>
+        <w:tc>
+          <w:tcPr>
+            <w:tcW w:w="3870" w:type="dxa"/>
+            <w:gridSpan w:val="3"/>
+          </w:tcPr>
+          <w:p>
+            <w:pPr>
+              <w:rPr>
+                <w:rFonts w:asciiTheme="minorHAnsi" w:hAnsiTheme="minorHAnsi"/>
+                <w:sz w:val="24"/>
+                <w:szCs w:val="24"/>
+              </w:rPr>
+            </w:pPr>
+            <w:r>
+              <w:rPr>
+                <w:rFonts w:asciiTheme="minorHAnsi" w:hAnsiTheme="minorHAnsi"/>
+                <w:sz w:val="24"/>
+                <w:szCs w:val="24"/>
+              </w:rPr>
+              <w:t>Treat all firearms as loaded,</w:t>
+            </w:r>
+          </w:p>
+          <w:p>
+            <w:pPr>
+              <w:rPr>
+                <w:rFonts w:asciiTheme="minorHAnsi" w:hAnsiTheme="minorHAnsi"/>
+                <w:sz w:val="24"/>
+                <w:szCs w:val="24"/>
+              </w:rPr>
+            </w:pPr>
+            <w:r>
+              <w:rPr>
+                <w:rFonts w:asciiTheme="minorHAnsi" w:hAnsiTheme="minorHAnsi"/>
+                <w:sz w:val="24"/>
+                <w:szCs w:val="24"/>
+              </w:rPr>
+              <w:t>Point in safe direction,</w:t>
+            </w:r>
+          </w:p>
+          <w:p>
+            <w:pPr>
+              <w:rPr>
+                <w:rFonts w:asciiTheme="minorHAnsi" w:hAnsiTheme="minorHAnsi"/>
+                <w:sz w:val="24"/>
+                <w:szCs w:val="24"/>
+              </w:rPr>
+            </w:pPr>
+            <w:r>
+              <w:rPr>
+                <w:rFonts w:asciiTheme="minorHAnsi" w:hAnsiTheme="minorHAnsi"/>
+                <w:sz w:val="24"/>
+                <w:szCs w:val="24"/>
+              </w:rPr>
+              <w:t>Finger outside trigger guard,</w:t>
+            </w:r>
+          </w:p>
+          <w:p>
+            <w:pPr>
+              <w:rPr>
+                <w:rFonts w:asciiTheme="minorHAnsi" w:hAnsiTheme="minorHAnsi"/>
+                <w:sz w:val="24"/>
+                <w:szCs w:val="24"/>
+              </w:rPr>
+            </w:pPr>
+            <w:r>
+              <w:rPr>
+                <w:rFonts w:asciiTheme="minorHAnsi" w:hAnsiTheme="minorHAnsi"/>
+                <w:sz w:val="24"/>
+                <w:szCs w:val="24"/>
+              </w:rPr>
+              <w:t>Sure of target and beyond.</w:t>
             </w:r>
           </w:p>
         </w:tc>
       </w:tr>
       <w:tr>
+        <w:trPr>
+          <w:gridAfter w:val="1"/>
+          <w:wAfter w:w="1080" w:type="dxa"/>
+        </w:trPr>
         <w:tc>
           <w:tcPr>
             <w:tcW w:w="1444" w:type="dxa"/>
@@ -65,21 +184,116 @@
               </w:numPr>
               <w:ind w:hanging="720"/>
               <w:jc w:val="right"/>
-            </w:pPr>
-          </w:p>
-        </w:tc>
-        <w:tc>
-          <w:tcPr>
-            <w:tcW w:w="1256" w:type="dxa"/>
-          </w:tcPr>
-          <w:p>
-            <w:r>
-              <w:t>E</w:t>
+              <w:rPr>
+                <w:rFonts w:asciiTheme="minorHAnsi" w:hAnsiTheme="minorHAnsi"/>
+                <w:sz w:val="24"/>
+                <w:szCs w:val="24"/>
+              </w:rPr>
+            </w:pPr>
+          </w:p>
+        </w:tc>
+        <w:tc>
+          <w:tcPr>
+            <w:tcW w:w="1256" w:type="dxa"/>
+          </w:tcPr>
+          <w:p>
+            <w:pPr>
+              <w:rPr>
+                <w:rFonts w:asciiTheme="minorHAnsi" w:hAnsiTheme="minorHAnsi"/>
+                <w:sz w:val="24"/>
+                <w:szCs w:val="24"/>
+              </w:rPr>
+            </w:pPr>
+            <w:r>
+              <w:rPr>
+                <w:rFonts w:asciiTheme="minorHAnsi" w:hAnsiTheme="minorHAnsi"/>
+                <w:sz w:val="24"/>
+                <w:szCs w:val="24"/>
+              </w:rPr>
+              <w:t>D</w:t>
+            </w:r>
+          </w:p>
+        </w:tc>
+        <w:tc>
+          <w:tcPr>
+            <w:tcW w:w="2790" w:type="dxa"/>
+            <w:gridSpan w:val="2"/>
+          </w:tcPr>
+          <w:p>
+            <w:pPr>
+              <w:rPr>
+                <w:rFonts w:asciiTheme="minorHAnsi" w:hAnsiTheme="minorHAnsi"/>
+                <w:sz w:val="24"/>
+                <w:szCs w:val="24"/>
+              </w:rPr>
+            </w:pPr>
+            <w:r>
+              <w:rPr>
+                <w:rFonts w:asciiTheme="minorHAnsi" w:hAnsiTheme="minorHAnsi"/>
+                <w:sz w:val="24"/>
+                <w:szCs w:val="24"/>
+              </w:rPr>
+              <w:t>Drop,</w:t>
+            </w:r>
+          </w:p>
+          <w:p>
+            <w:pPr>
+              <w:rPr>
+                <w:rFonts w:asciiTheme="minorHAnsi" w:hAnsiTheme="minorHAnsi"/>
+                <w:sz w:val="24"/>
+                <w:szCs w:val="24"/>
+              </w:rPr>
+            </w:pPr>
+            <w:r>
+              <w:rPr>
+                <w:rFonts w:asciiTheme="minorHAnsi" w:hAnsiTheme="minorHAnsi"/>
+                <w:sz w:val="24"/>
+                <w:szCs w:val="24"/>
+              </w:rPr>
+              <w:t>Magazine,</w:t>
+            </w:r>
+          </w:p>
+          <w:p>
+            <w:pPr>
+              <w:rPr>
+                <w:rFonts w:asciiTheme="minorHAnsi" w:hAnsiTheme="minorHAnsi"/>
+                <w:sz w:val="24"/>
+                <w:szCs w:val="24"/>
+              </w:rPr>
+            </w:pPr>
+            <w:r>
+              <w:rPr>
+                <w:rFonts w:asciiTheme="minorHAnsi" w:hAnsiTheme="minorHAnsi"/>
+                <w:sz w:val="24"/>
+                <w:szCs w:val="24"/>
+              </w:rPr>
+              <w:t>Action,</w:t>
+            </w:r>
+          </w:p>
+          <w:p>
+            <w:pPr>
+              <w:rPr>
+                <w:rFonts w:asciiTheme="minorHAnsi" w:hAnsiTheme="minorHAnsi"/>
+                <w:sz w:val="24"/>
+                <w:szCs w:val="24"/>
+              </w:rPr>
+            </w:pPr>
+            <w:r>
+              <w:rPr>
+                <w:rFonts w:asciiTheme="minorHAnsi" w:hAnsiTheme="minorHAnsi"/>
+                <w:sz w:val="24"/>
+                <w:szCs w:val="24"/>
+              </w:rPr>
+              <w:t>Chamber</w:t>
             </w:r>
           </w:p>
         </w:tc>
       </w:tr>
       <w:tr>
+        <w:trPr>
+          <w:gridAfter w:val="1"/>
+          <w:wAfter w:w="1080" w:type="dxa"/>
+        </w:trPr>
         <w:tc>
           <w:tcPr>
             <w:tcW w:w="1444" w:type="dxa"/>
@@ -94,21 +308,78 @@
               </w:numPr>
               <w:ind w:hanging="720"/>
               <w:jc w:val="right"/>
-            </w:pPr>
-          </w:p>
-        </w:tc>
-        <w:tc>
-          <w:tcPr>
-            <w:tcW w:w="1256" w:type="dxa"/>
-          </w:tcPr>
-          <w:p>
-            <w:r>
+              <w:rPr>
+                <w:rFonts w:asciiTheme="minorHAnsi" w:hAnsiTheme="minorHAnsi"/>
+                <w:sz w:val="24"/>
+                <w:szCs w:val="24"/>
+              </w:rPr>
+            </w:pPr>
+          </w:p>
+        </w:tc>
+        <w:tc>
+          <w:tcPr>
+            <w:tcW w:w="1256" w:type="dxa"/>
+          </w:tcPr>
+          <w:p>
+            <w:pPr>
+              <w:rPr>
+                <w:rFonts w:asciiTheme="minorHAnsi" w:hAnsiTheme="minorHAnsi"/>
+                <w:sz w:val="24"/>
+                <w:szCs w:val="24"/>
+              </w:rPr>
+            </w:pPr>
+            <w:r>
+              <w:rPr>
+                <w:rFonts w:asciiTheme="minorHAnsi" w:hAnsiTheme="minorHAnsi"/>
+                <w:sz w:val="24"/>
+                <w:szCs w:val="24"/>
+              </w:rPr>
               <w:t>E</w:t>
             </w:r>
+          </w:p>
+        </w:tc>
+        <w:tc>
+          <w:tcPr>
+            <w:tcW w:w="1256" w:type="dxa"/>
+          </w:tcPr>
+          <w:p>
+            <w:pPr>
+              <w:rPr>
+                <w:rFonts w:asciiTheme="minorHAnsi" w:hAnsiTheme="minorHAnsi"/>
+                <w:sz w:val="24"/>
+                <w:szCs w:val="24"/>
+              </w:rPr>
+            </w:pPr>
+            <w:r>
+              <w:rPr>
+                <w:rFonts w:asciiTheme="minorHAnsi" w:hAnsiTheme="minorHAnsi"/>
+                <w:sz w:val="24"/>
+                <w:szCs w:val="24"/>
+              </w:rPr>
+              <w:t>E</w:t>
+            </w:r>
+          </w:p>
+        </w:tc>
+        <w:tc>
+          <w:tcPr>
+            <w:tcW w:w="1534" w:type="dxa"/>
+          </w:tcPr>
+          <w:p>
+            <w:pPr>
+              <w:rPr>
+                <w:rFonts w:asciiTheme="minorHAnsi" w:hAnsiTheme="minorHAnsi"/>
+                <w:sz w:val="24"/>
+                <w:szCs w:val="24"/>
+              </w:rPr>
+            </w:pPr>
           </w:p>
         </w:tc>
       </w:tr>
       <w:tr>
+        <w:trPr>
+          <w:gridAfter w:val="1"/>
+          <w:wAfter w:w="1080" w:type="dxa"/>
+        </w:trPr>
         <w:tc>
           <w:tcPr>
             <w:tcW w:w="1444" w:type="dxa"/>
@@ -123,21 +394,78 @@
               </w:numPr>
               <w:ind w:hanging="720"/>
               <w:jc w:val="right"/>
-            </w:pPr>
-          </w:p>
-        </w:tc>
-        <w:tc>
-          <w:tcPr>
-            <w:tcW w:w="1256" w:type="dxa"/>
-          </w:tcPr>
-          <w:p>
-            <w:r>
+              <w:rPr>
+                <w:rFonts w:asciiTheme="minorHAnsi" w:hAnsiTheme="minorHAnsi"/>
+                <w:sz w:val="24"/>
+                <w:szCs w:val="24"/>
+              </w:rPr>
+            </w:pPr>
+          </w:p>
+        </w:tc>
+        <w:tc>
+          <w:tcPr>
+            <w:tcW w:w="1256" w:type="dxa"/>
+          </w:tcPr>
+          <w:p>
+            <w:pPr>
+              <w:rPr>
+                <w:rFonts w:asciiTheme="minorHAnsi" w:hAnsiTheme="minorHAnsi"/>
+                <w:sz w:val="24"/>
+                <w:szCs w:val="24"/>
+              </w:rPr>
+            </w:pPr>
+            <w:r>
+              <w:rPr>
+                <w:rFonts w:asciiTheme="minorHAnsi" w:hAnsiTheme="minorHAnsi"/>
+                <w:sz w:val="24"/>
+                <w:szCs w:val="24"/>
+              </w:rPr>
               <w:t>B</w:t>
             </w:r>
+          </w:p>
+        </w:tc>
+        <w:tc>
+          <w:tcPr>
+            <w:tcW w:w="1256" w:type="dxa"/>
+          </w:tcPr>
+          <w:p>
+            <w:pPr>
+              <w:rPr>
+                <w:rFonts w:asciiTheme="minorHAnsi" w:hAnsiTheme="minorHAnsi"/>
+                <w:sz w:val="24"/>
+                <w:szCs w:val="24"/>
+              </w:rPr>
+            </w:pPr>
+            <w:r>
+              <w:rPr>
+                <w:rFonts w:asciiTheme="minorHAnsi" w:hAnsiTheme="minorHAnsi"/>
+                <w:sz w:val="24"/>
+                <w:szCs w:val="24"/>
+              </w:rPr>
+              <w:t>E</w:t>
+            </w:r>
+          </w:p>
+        </w:tc>
+        <w:tc>
+          <w:tcPr>
+            <w:tcW w:w="1534" w:type="dxa"/>
+          </w:tcPr>
+          <w:p>
+            <w:pPr>
+              <w:rPr>
+                <w:rFonts w:asciiTheme="minorHAnsi" w:hAnsiTheme="minorHAnsi"/>
+                <w:sz w:val="24"/>
+                <w:szCs w:val="24"/>
+              </w:rPr>
+            </w:pPr>
           </w:p>
         </w:tc>
       </w:tr>
       <w:tr>
+        <w:trPr>
+          <w:gridAfter w:val="1"/>
+          <w:wAfter w:w="1080" w:type="dxa"/>
+        </w:trPr>
         <w:tc>
           <w:tcPr>
             <w:tcW w:w="1444" w:type="dxa"/>
@@ -152,21 +480,78 @@
               </w:numPr>
               <w:ind w:hanging="720"/>
               <w:jc w:val="right"/>
-            </w:pPr>
-          </w:p>
-        </w:tc>
-        <w:tc>
-          <w:tcPr>
-            <w:tcW w:w="1256" w:type="dxa"/>
-          </w:tcPr>
-          <w:p>
-            <w:r>
+              <w:rPr>
+                <w:rFonts w:asciiTheme="minorHAnsi" w:hAnsiTheme="minorHAnsi"/>
+                <w:sz w:val="24"/>
+                <w:szCs w:val="24"/>
+              </w:rPr>
+            </w:pPr>
+          </w:p>
+        </w:tc>
+        <w:tc>
+          <w:tcPr>
+            <w:tcW w:w="1256" w:type="dxa"/>
+          </w:tcPr>
+          <w:p>
+            <w:pPr>
+              <w:rPr>
+                <w:rFonts w:asciiTheme="minorHAnsi" w:hAnsiTheme="minorHAnsi"/>
+                <w:sz w:val="24"/>
+                <w:szCs w:val="24"/>
+              </w:rPr>
+            </w:pPr>
+            <w:r>
+              <w:rPr>
+                <w:rFonts w:asciiTheme="minorHAnsi" w:hAnsiTheme="minorHAnsi"/>
+                <w:sz w:val="24"/>
+                <w:szCs w:val="24"/>
+              </w:rPr>
               <w:t>C</w:t>
             </w:r>
+          </w:p>
+        </w:tc>
+        <w:tc>
+          <w:tcPr>
+            <w:tcW w:w="1256" w:type="dxa"/>
+          </w:tcPr>
+          <w:p>
+            <w:pPr>
+              <w:rPr>
+                <w:rFonts w:asciiTheme="minorHAnsi" w:hAnsiTheme="minorHAnsi"/>
+                <w:sz w:val="24"/>
+                <w:szCs w:val="24"/>
+              </w:rPr>
+            </w:pPr>
+            <w:r>
+              <w:rPr>
+                <w:rFonts w:asciiTheme="minorHAnsi" w:hAnsiTheme="minorHAnsi"/>
+                <w:sz w:val="24"/>
+                <w:szCs w:val="24"/>
+              </w:rPr>
+              <w:t>D</w:t>
+            </w:r>
+          </w:p>
+        </w:tc>
+        <w:tc>
+          <w:tcPr>
+            <w:tcW w:w="1534" w:type="dxa"/>
+          </w:tcPr>
+          <w:p>
+            <w:pPr>
+              <w:rPr>
+                <w:rFonts w:asciiTheme="minorHAnsi" w:hAnsiTheme="minorHAnsi"/>
+                <w:sz w:val="24"/>
+                <w:szCs w:val="24"/>
+              </w:rPr>
+            </w:pPr>
           </w:p>
         </w:tc>
       </w:tr>
       <w:tr>
+        <w:trPr>
+          <w:gridAfter w:val="1"/>
+          <w:wAfter w:w="1080" w:type="dxa"/>
+        </w:trPr>
         <w:tc>
           <w:tcPr>
             <w:tcW w:w="1444" w:type="dxa"/>
@@ -181,21 +566,80 @@
               </w:numPr>
               <w:ind w:hanging="720"/>
               <w:jc w:val="right"/>
-            </w:pPr>
-          </w:p>
-        </w:tc>
-        <w:tc>
-          <w:tcPr>
-            <w:tcW w:w="1256" w:type="dxa"/>
-          </w:tcPr>
-          <w:p>
-            <w:r>
-              <w:t>V</w:t>
-            </w:r>
-          </w:p>
-        </w:tc>
+              <w:rPr>
+                <w:rFonts w:asciiTheme="minorHAnsi" w:hAnsiTheme="minorHAnsi"/>
+                <w:sz w:val="24"/>
+                <w:szCs w:val="24"/>
+              </w:rPr>
+            </w:pPr>
+          </w:p>
+        </w:tc>
+        <w:tc>
+          <w:tcPr>
+            <w:tcW w:w="1256" w:type="dxa"/>
+          </w:tcPr>
+          <w:p>
+            <w:pPr>
+              <w:rPr>
+                <w:rFonts w:asciiTheme="minorHAnsi" w:hAnsiTheme="minorHAnsi"/>
+                <w:sz w:val="24"/>
+                <w:szCs w:val="24"/>
+              </w:rPr>
+            </w:pPr>
+            <w:r>
+              <w:rPr>
+                <w:rFonts w:asciiTheme="minorHAnsi" w:hAnsiTheme="minorHAnsi"/>
+                <w:sz w:val="24"/>
+                <w:szCs w:val="24"/>
+              </w:rPr>
+              <w:t>B</w:t>
+            </w:r>
+          </w:p>
+        </w:tc>
+        <w:tc>
+          <w:tcPr>
+            <w:tcW w:w="1256" w:type="dxa"/>
+          </w:tcPr>
+          <w:p>
+            <w:pPr>
+              <w:rPr>
+                <w:rFonts w:asciiTheme="minorHAnsi" w:hAnsiTheme="minorHAnsi"/>
+                <w:sz w:val="24"/>
+                <w:szCs w:val="24"/>
+              </w:rPr>
+            </w:pPr>
+            <w:r>
+              <w:rPr>
+                <w:rFonts w:asciiTheme="minorHAnsi" w:hAnsiTheme="minorHAnsi"/>
+                <w:sz w:val="24"/>
+                <w:szCs w:val="24"/>
+              </w:rPr>
+              <w:t>A</w:t>
+            </w:r>
+          </w:p>
+        </w:tc>
+        <w:tc>
+          <w:tcPr>
+            <w:tcW w:w="1534" w:type="dxa"/>
+          </w:tcPr>
+          <w:p>
+            <w:pPr>
+              <w:rPr>
+                <w:rFonts w:asciiTheme="minorHAnsi" w:hAnsiTheme="minorHAnsi"/>
+                <w:sz w:val="24"/>
+                <w:szCs w:val="24"/>
+              </w:rPr>
+            </w:pPr>
+          </w:p>
+        </w:tc>
+        <w:bookmarkStart w:id="0" w:name="_GoBack"/>
+        <w:bookmarkEnd w:id="0"/>
       </w:tr>
       <w:tr>
+        <w:trPr>
+          <w:gridAfter w:val="1"/>
+          <w:wAfter w:w="1080" w:type="dxa"/>
+        </w:trPr>
         <w:tc>
           <w:tcPr>
             <w:tcW w:w="1444" w:type="dxa"/>
@@ -210,21 +654,78 @@
               </w:numPr>
               <w:ind w:hanging="720"/>
               <w:jc w:val="right"/>
-            </w:pPr>
-          </w:p>
-        </w:tc>
-        <w:tc>
-          <w:tcPr>
-            <w:tcW w:w="1256" w:type="dxa"/>
-          </w:tcPr>
-          <w:p>
-            <w:r>
-              <w:t>A</w:t>
-            </w:r>
+              <w:rPr>
+                <w:rFonts w:asciiTheme="minorHAnsi" w:hAnsiTheme="minorHAnsi"/>
+                <w:sz w:val="24"/>
+                <w:szCs w:val="24"/>
+              </w:rPr>
+            </w:pPr>
+          </w:p>
+        </w:tc>
+        <w:tc>
+          <w:tcPr>
+            <w:tcW w:w="1256" w:type="dxa"/>
+          </w:tcPr>
+          <w:p>
+            <w:pPr>
+              <w:rPr>
+                <w:rFonts w:asciiTheme="minorHAnsi" w:hAnsiTheme="minorHAnsi"/>
+                <w:sz w:val="24"/>
+                <w:szCs w:val="24"/>
+              </w:rPr>
+            </w:pPr>
+            <w:r>
+              <w:rPr>
+                <w:rFonts w:asciiTheme="minorHAnsi" w:hAnsiTheme="minorHAnsi"/>
+                <w:sz w:val="24"/>
+                <w:szCs w:val="24"/>
+              </w:rPr>
+              <w:t>A</w:t>
+            </w:r>
+          </w:p>
+        </w:tc>
+        <w:tc>
+          <w:tcPr>
+            <w:tcW w:w="1256" w:type="dxa"/>
+          </w:tcPr>
+          <w:p>
+            <w:pPr>
+              <w:rPr>
+                <w:rFonts w:asciiTheme="minorHAnsi" w:hAnsiTheme="minorHAnsi"/>
+                <w:sz w:val="24"/>
+                <w:szCs w:val="24"/>
+              </w:rPr>
+            </w:pPr>
+            <w:r>
+              <w:rPr>
+                <w:rFonts w:asciiTheme="minorHAnsi" w:hAnsiTheme="minorHAnsi"/>
+                <w:sz w:val="24"/>
+                <w:szCs w:val="24"/>
+              </w:rPr>
+              <w:t>C</w:t>
+            </w:r>
+          </w:p>
+        </w:tc>
+        <w:tc>
+          <w:tcPr>
+            <w:tcW w:w="1534" w:type="dxa"/>
+          </w:tcPr>
+          <w:p>
+            <w:pPr>
+              <w:rPr>
+                <w:rFonts w:asciiTheme="minorHAnsi" w:hAnsiTheme="minorHAnsi"/>
+                <w:sz w:val="24"/>
+                <w:szCs w:val="24"/>
+              </w:rPr>
+            </w:pPr>
           </w:p>
         </w:tc>
       </w:tr>
       <w:tr>
+        <w:trPr>
+          <w:gridAfter w:val="1"/>
+          <w:wAfter w:w="1080" w:type="dxa"/>
+        </w:trPr>
         <w:tc>
           <w:tcPr>
             <w:tcW w:w="1444" w:type="dxa"/>
@@ -239,21 +740,78 @@
               </w:numPr>
               <w:ind w:hanging="720"/>
               <w:jc w:val="right"/>
-            </w:pPr>
-          </w:p>
-        </w:tc>
-        <w:tc>
-          <w:tcPr>
-            <w:tcW w:w="1256" w:type="dxa"/>
-          </w:tcPr>
-          <w:p>
-            <w:r>
-              <w:t>A</w:t>
-            </w:r>
+              <w:rPr>
+                <w:rFonts w:asciiTheme="minorHAnsi" w:hAnsiTheme="minorHAnsi"/>
+                <w:sz w:val="24"/>
+                <w:szCs w:val="24"/>
+              </w:rPr>
+            </w:pPr>
+          </w:p>
+        </w:tc>
+        <w:tc>
+          <w:tcPr>
+            <w:tcW w:w="1256" w:type="dxa"/>
+          </w:tcPr>
+          <w:p>
+            <w:pPr>
+              <w:rPr>
+                <w:rFonts w:asciiTheme="minorHAnsi" w:hAnsiTheme="minorHAnsi"/>
+                <w:sz w:val="24"/>
+                <w:szCs w:val="24"/>
+              </w:rPr>
+            </w:pPr>
+            <w:r>
+              <w:rPr>
+                <w:rFonts w:asciiTheme="minorHAnsi" w:hAnsiTheme="minorHAnsi"/>
+                <w:sz w:val="24"/>
+                <w:szCs w:val="24"/>
+              </w:rPr>
+              <w:t>A</w:t>
+            </w:r>
+          </w:p>
+        </w:tc>
+        <w:tc>
+          <w:tcPr>
+            <w:tcW w:w="1256" w:type="dxa"/>
+          </w:tcPr>
+          <w:p>
+            <w:pPr>
+              <w:rPr>
+                <w:rFonts w:asciiTheme="minorHAnsi" w:hAnsiTheme="minorHAnsi"/>
+                <w:sz w:val="24"/>
+                <w:szCs w:val="24"/>
+              </w:rPr>
+            </w:pPr>
+            <w:r>
+              <w:rPr>
+                <w:rFonts w:asciiTheme="minorHAnsi" w:hAnsiTheme="minorHAnsi"/>
+                <w:sz w:val="24"/>
+                <w:szCs w:val="24"/>
+              </w:rPr>
+              <w:t>A</w:t>
+            </w:r>
+          </w:p>
+        </w:tc>
+        <w:tc>
+          <w:tcPr>
+            <w:tcW w:w="1534" w:type="dxa"/>
+          </w:tcPr>
+          <w:p>
+            <w:pPr>
+              <w:rPr>
+                <w:rFonts w:asciiTheme="minorHAnsi" w:hAnsiTheme="minorHAnsi"/>
+                <w:sz w:val="24"/>
+                <w:szCs w:val="24"/>
+              </w:rPr>
+            </w:pPr>
           </w:p>
         </w:tc>
       </w:tr>
       <w:tr>
+        <w:trPr>
+          <w:gridAfter w:val="1"/>
+          <w:wAfter w:w="1080" w:type="dxa"/>
+        </w:trPr>
         <w:tc>
           <w:tcPr>
             <w:tcW w:w="1444" w:type="dxa"/>
@@ -268,23 +826,78 @@
               </w:numPr>
               <w:ind w:hanging="720"/>
               <w:jc w:val="right"/>
-            </w:pPr>
-            <w:bookmarkStart w:id="0" w:name="_GoBack"/>
-            <w:bookmarkEnd w:id="0"/>
-          </w:p>
-        </w:tc>
-        <w:tc>
-          <w:tcPr>
-            <w:tcW w:w="1256" w:type="dxa"/>
-          </w:tcPr>
-          <w:p>
-            <w:r>
-              <w:t>A</w:t>
-            </w:r>
+              <w:rPr>
+                <w:rFonts w:asciiTheme="minorHAnsi" w:hAnsiTheme="minorHAnsi"/>
+                <w:sz w:val="24"/>
+                <w:szCs w:val="24"/>
+              </w:rPr>
+            </w:pPr>
+          </w:p>
+        </w:tc>
+        <w:tc>
+          <w:tcPr>
+            <w:tcW w:w="1256" w:type="dxa"/>
+          </w:tcPr>
+          <w:p>
+            <w:pPr>
+              <w:rPr>
+                <w:rFonts w:asciiTheme="minorHAnsi" w:hAnsiTheme="minorHAnsi"/>
+                <w:sz w:val="24"/>
+                <w:szCs w:val="24"/>
+              </w:rPr>
+            </w:pPr>
+            <w:r>
+              <w:rPr>
+                <w:rFonts w:asciiTheme="minorHAnsi" w:hAnsiTheme="minorHAnsi"/>
+                <w:sz w:val="24"/>
+                <w:szCs w:val="24"/>
+              </w:rPr>
+              <w:t>A</w:t>
+            </w:r>
+          </w:p>
+        </w:tc>
+        <w:tc>
+          <w:tcPr>
+            <w:tcW w:w="1256" w:type="dxa"/>
+          </w:tcPr>
+          <w:p>
+            <w:pPr>
+              <w:rPr>
+                <w:rFonts w:asciiTheme="minorHAnsi" w:hAnsiTheme="minorHAnsi"/>
+                <w:sz w:val="24"/>
+                <w:szCs w:val="24"/>
+              </w:rPr>
+            </w:pPr>
+            <w:r>
+              <w:rPr>
+                <w:rFonts w:asciiTheme="minorHAnsi" w:hAnsiTheme="minorHAnsi"/>
+                <w:sz w:val="24"/>
+                <w:szCs w:val="24"/>
+              </w:rPr>
+              <w:t>A</w:t>
+            </w:r>
+          </w:p>
+        </w:tc>
+        <w:tc>
+          <w:tcPr>
+            <w:tcW w:w="1534" w:type="dxa"/>
+          </w:tcPr>
+          <w:p>
+            <w:pPr>
+              <w:rPr>
+                <w:rFonts w:asciiTheme="minorHAnsi" w:hAnsiTheme="minorHAnsi"/>
+                <w:sz w:val="24"/>
+                <w:szCs w:val="24"/>
+              </w:rPr>
+            </w:pPr>
           </w:p>
         </w:tc>
       </w:tr>
       <w:tr>
+        <w:trPr>
+          <w:gridAfter w:val="1"/>
+          <w:wAfter w:w="1080" w:type="dxa"/>
+        </w:trPr>
         <w:tc>
           <w:tcPr>
             <w:tcW w:w="1444" w:type="dxa"/>
@@ -299,21 +912,78 @@
               </w:numPr>
               <w:ind w:hanging="720"/>
               <w:jc w:val="right"/>
-            </w:pPr>
-          </w:p>
-        </w:tc>
-        <w:tc>
-          <w:tcPr>
-            <w:tcW w:w="1256" w:type="dxa"/>
-          </w:tcPr>
-          <w:p>
-            <w:r>
+              <w:rPr>
+                <w:rFonts w:asciiTheme="minorHAnsi" w:hAnsiTheme="minorHAnsi"/>
+                <w:sz w:val="24"/>
+                <w:szCs w:val="24"/>
+              </w:rPr>
+            </w:pPr>
+          </w:p>
+        </w:tc>
+        <w:tc>
+          <w:tcPr>
+            <w:tcW w:w="1256" w:type="dxa"/>
+          </w:tcPr>
+          <w:p>
+            <w:pPr>
+              <w:rPr>
+                <w:rFonts w:asciiTheme="minorHAnsi" w:hAnsiTheme="minorHAnsi"/>
+                <w:sz w:val="24"/>
+                <w:szCs w:val="24"/>
+              </w:rPr>
+            </w:pPr>
+            <w:r>
+              <w:rPr>
+                <w:rFonts w:asciiTheme="minorHAnsi" w:hAnsiTheme="minorHAnsi"/>
+                <w:sz w:val="24"/>
+                <w:szCs w:val="24"/>
+              </w:rPr>
               <w:t>E</w:t>
             </w:r>
+          </w:p>
+        </w:tc>
+        <w:tc>
+          <w:tcPr>
+            <w:tcW w:w="1256" w:type="dxa"/>
+          </w:tcPr>
+          <w:p>
+            <w:pPr>
+              <w:rPr>
+                <w:rFonts w:asciiTheme="minorHAnsi" w:hAnsiTheme="minorHAnsi"/>
+                <w:sz w:val="24"/>
+                <w:szCs w:val="24"/>
+              </w:rPr>
+            </w:pPr>
+            <w:r>
+              <w:rPr>
+                <w:rFonts w:asciiTheme="minorHAnsi" w:hAnsiTheme="minorHAnsi"/>
+                <w:sz w:val="24"/>
+                <w:szCs w:val="24"/>
+              </w:rPr>
+              <w:t>B</w:t>
+            </w:r>
+          </w:p>
+        </w:tc>
+        <w:tc>
+          <w:tcPr>
+            <w:tcW w:w="1534" w:type="dxa"/>
+          </w:tcPr>
+          <w:p>
+            <w:pPr>
+              <w:rPr>
+                <w:rFonts w:asciiTheme="minorHAnsi" w:hAnsiTheme="minorHAnsi"/>
+                <w:sz w:val="24"/>
+                <w:szCs w:val="24"/>
+              </w:rPr>
+            </w:pPr>
           </w:p>
         </w:tc>
       </w:tr>
       <w:tr>
+        <w:trPr>
+          <w:gridAfter w:val="1"/>
+          <w:wAfter w:w="1080" w:type="dxa"/>
+        </w:trPr>
         <w:tc>
           <w:tcPr>
             <w:tcW w:w="1444" w:type="dxa"/>
@@ -328,21 +998,78 @@
               </w:numPr>
               <w:ind w:hanging="720"/>
               <w:jc w:val="right"/>
-            </w:pPr>
-          </w:p>
-        </w:tc>
-        <w:tc>
-          <w:tcPr>
-            <w:tcW w:w="1256" w:type="dxa"/>
-          </w:tcPr>
-          <w:p>
-            <w:r>
+              <w:rPr>
+                <w:rFonts w:asciiTheme="minorHAnsi" w:hAnsiTheme="minorHAnsi"/>
+                <w:sz w:val="24"/>
+                <w:szCs w:val="24"/>
+              </w:rPr>
+            </w:pPr>
+          </w:p>
+        </w:tc>
+        <w:tc>
+          <w:tcPr>
+            <w:tcW w:w="1256" w:type="dxa"/>
+          </w:tcPr>
+          <w:p>
+            <w:pPr>
+              <w:rPr>
+                <w:rFonts w:asciiTheme="minorHAnsi" w:hAnsiTheme="minorHAnsi"/>
+                <w:sz w:val="24"/>
+                <w:szCs w:val="24"/>
+              </w:rPr>
+            </w:pPr>
+            <w:r>
+              <w:rPr>
+                <w:rFonts w:asciiTheme="minorHAnsi" w:hAnsiTheme="minorHAnsi"/>
+                <w:sz w:val="24"/>
+                <w:szCs w:val="24"/>
+              </w:rPr>
               <w:t>B</w:t>
             </w:r>
+          </w:p>
+        </w:tc>
+        <w:tc>
+          <w:tcPr>
+            <w:tcW w:w="1256" w:type="dxa"/>
+          </w:tcPr>
+          <w:p>
+            <w:pPr>
+              <w:rPr>
+                <w:rFonts w:asciiTheme="minorHAnsi" w:hAnsiTheme="minorHAnsi"/>
+                <w:sz w:val="24"/>
+                <w:szCs w:val="24"/>
+              </w:rPr>
+            </w:pPr>
+            <w:r>
+              <w:rPr>
+                <w:rFonts w:asciiTheme="minorHAnsi" w:hAnsiTheme="minorHAnsi"/>
+                <w:sz w:val="24"/>
+                <w:szCs w:val="24"/>
+              </w:rPr>
+              <w:t>E</w:t>
+            </w:r>
+          </w:p>
+        </w:tc>
+        <w:tc>
+          <w:tcPr>
+            <w:tcW w:w="1534" w:type="dxa"/>
+          </w:tcPr>
+          <w:p>
+            <w:pPr>
+              <w:rPr>
+                <w:rFonts w:asciiTheme="minorHAnsi" w:hAnsiTheme="minorHAnsi"/>
+                <w:sz w:val="24"/>
+                <w:szCs w:val="24"/>
+              </w:rPr>
+            </w:pPr>
           </w:p>
         </w:tc>
       </w:tr>
       <w:tr>
+        <w:trPr>
+          <w:gridAfter w:val="1"/>
+          <w:wAfter w:w="1080" w:type="dxa"/>
+        </w:trPr>
         <w:tc>
           <w:tcPr>
             <w:tcW w:w="1444" w:type="dxa"/>
@@ -357,21 +1084,78 @@
               </w:numPr>
               <w:ind w:hanging="720"/>
               <w:jc w:val="right"/>
-            </w:pPr>
-          </w:p>
-        </w:tc>
-        <w:tc>
-          <w:tcPr>
-            <w:tcW w:w="1256" w:type="dxa"/>
-          </w:tcPr>
-          <w:p>
-            <w:r>
+              <w:rPr>
+                <w:rFonts w:asciiTheme="minorHAnsi" w:hAnsiTheme="minorHAnsi"/>
+                <w:sz w:val="24"/>
+                <w:szCs w:val="24"/>
+              </w:rPr>
+            </w:pPr>
+          </w:p>
+        </w:tc>
+        <w:tc>
+          <w:tcPr>
+            <w:tcW w:w="1256" w:type="dxa"/>
+          </w:tcPr>
+          <w:p>
+            <w:pPr>
+              <w:rPr>
+                <w:rFonts w:asciiTheme="minorHAnsi" w:hAnsiTheme="minorHAnsi"/>
+                <w:sz w:val="24"/>
+                <w:szCs w:val="24"/>
+              </w:rPr>
+            </w:pPr>
+            <w:r>
+              <w:rPr>
+                <w:rFonts w:asciiTheme="minorHAnsi" w:hAnsiTheme="minorHAnsi"/>
+                <w:sz w:val="24"/>
+                <w:szCs w:val="24"/>
+              </w:rPr>
               <w:t>B</w:t>
             </w:r>
+          </w:p>
+        </w:tc>
+        <w:tc>
+          <w:tcPr>
+            <w:tcW w:w="1256" w:type="dxa"/>
+          </w:tcPr>
+          <w:p>
+            <w:pPr>
+              <w:rPr>
+                <w:rFonts w:asciiTheme="minorHAnsi" w:hAnsiTheme="minorHAnsi"/>
+                <w:sz w:val="24"/>
+                <w:szCs w:val="24"/>
+              </w:rPr>
+            </w:pPr>
+            <w:r>
+              <w:rPr>
+                <w:rFonts w:asciiTheme="minorHAnsi" w:hAnsiTheme="minorHAnsi"/>
+                <w:sz w:val="24"/>
+                <w:szCs w:val="24"/>
+              </w:rPr>
+              <w:t>A</w:t>
+            </w:r>
+          </w:p>
+        </w:tc>
+        <w:tc>
+          <w:tcPr>
+            <w:tcW w:w="1534" w:type="dxa"/>
+          </w:tcPr>
+          <w:p>
+            <w:pPr>
+              <w:rPr>
+                <w:rFonts w:asciiTheme="minorHAnsi" w:hAnsiTheme="minorHAnsi"/>
+                <w:sz w:val="24"/>
+                <w:szCs w:val="24"/>
+              </w:rPr>
+            </w:pPr>
           </w:p>
         </w:tc>
       </w:tr>
       <w:tr>
+        <w:trPr>
+          <w:gridAfter w:val="1"/>
+          <w:wAfter w:w="1080" w:type="dxa"/>
+        </w:trPr>
         <w:tc>
           <w:tcPr>
             <w:tcW w:w="1444" w:type="dxa"/>
@@ -386,21 +1170,78 @@
               </w:numPr>
               <w:ind w:hanging="720"/>
               <w:jc w:val="right"/>
-            </w:pPr>
-          </w:p>
-        </w:tc>
-        <w:tc>
-          <w:tcPr>
-            <w:tcW w:w="1256" w:type="dxa"/>
-          </w:tcPr>
-          <w:p>
-            <w:r>
-              <w:t>A</w:t>
-            </w:r>
+              <w:rPr>
+                <w:rFonts w:asciiTheme="minorHAnsi" w:hAnsiTheme="minorHAnsi"/>
+                <w:sz w:val="24"/>
+                <w:szCs w:val="24"/>
+              </w:rPr>
+            </w:pPr>
+          </w:p>
+        </w:tc>
+        <w:tc>
+          <w:tcPr>
+            <w:tcW w:w="1256" w:type="dxa"/>
+          </w:tcPr>
+          <w:p>
+            <w:pPr>
+              <w:rPr>
+                <w:rFonts w:asciiTheme="minorHAnsi" w:hAnsiTheme="minorHAnsi"/>
+                <w:sz w:val="24"/>
+                <w:szCs w:val="24"/>
+              </w:rPr>
+            </w:pPr>
+            <w:r>
+              <w:rPr>
+                <w:rFonts w:asciiTheme="minorHAnsi" w:hAnsiTheme="minorHAnsi"/>
+                <w:sz w:val="24"/>
+                <w:szCs w:val="24"/>
+              </w:rPr>
+              <w:t>A</w:t>
+            </w:r>
+          </w:p>
+        </w:tc>
+        <w:tc>
+          <w:tcPr>
+            <w:tcW w:w="1256" w:type="dxa"/>
+          </w:tcPr>
+          <w:p>
+            <w:pPr>
+              <w:rPr>
+                <w:rFonts w:asciiTheme="minorHAnsi" w:hAnsiTheme="minorHAnsi"/>
+                <w:sz w:val="24"/>
+                <w:szCs w:val="24"/>
+              </w:rPr>
+            </w:pPr>
+            <w:r>
+              <w:rPr>
+                <w:rFonts w:asciiTheme="minorHAnsi" w:hAnsiTheme="minorHAnsi"/>
+                <w:sz w:val="24"/>
+                <w:szCs w:val="24"/>
+              </w:rPr>
+              <w:t>A</w:t>
+            </w:r>
+          </w:p>
+        </w:tc>
+        <w:tc>
+          <w:tcPr>
+            <w:tcW w:w="1534" w:type="dxa"/>
+          </w:tcPr>
+          <w:p>
+            <w:pPr>
+              <w:rPr>
+                <w:rFonts w:asciiTheme="minorHAnsi" w:hAnsiTheme="minorHAnsi"/>
+                <w:sz w:val="24"/>
+                <w:szCs w:val="24"/>
+              </w:rPr>
+            </w:pPr>
           </w:p>
         </w:tc>
       </w:tr>
       <w:tr>
+        <w:trPr>
+          <w:gridAfter w:val="1"/>
+          <w:wAfter w:w="1080" w:type="dxa"/>
+        </w:trPr>
         <w:tc>
           <w:tcPr>
             <w:tcW w:w="1444" w:type="dxa"/>
@@ -415,21 +1256,78 @@
               </w:numPr>
               <w:ind w:hanging="720"/>
               <w:jc w:val="right"/>
-            </w:pPr>
-          </w:p>
-        </w:tc>
-        <w:tc>
-          <w:tcPr>
-            <w:tcW w:w="1256" w:type="dxa"/>
-          </w:tcPr>
-          <w:p>
-            <w:r>
-              <w:t>A</w:t>
-            </w:r>
+              <w:rPr>
+                <w:rFonts w:asciiTheme="minorHAnsi" w:hAnsiTheme="minorHAnsi"/>
+                <w:sz w:val="24"/>
+                <w:szCs w:val="24"/>
+              </w:rPr>
+            </w:pPr>
+          </w:p>
+        </w:tc>
+        <w:tc>
+          <w:tcPr>
+            <w:tcW w:w="1256" w:type="dxa"/>
+          </w:tcPr>
+          <w:p>
+            <w:pPr>
+              <w:rPr>
+                <w:rFonts w:asciiTheme="minorHAnsi" w:hAnsiTheme="minorHAnsi"/>
+                <w:sz w:val="24"/>
+                <w:szCs w:val="24"/>
+              </w:rPr>
+            </w:pPr>
+            <w:r>
+              <w:rPr>
+                <w:rFonts w:asciiTheme="minorHAnsi" w:hAnsiTheme="minorHAnsi"/>
+                <w:sz w:val="24"/>
+                <w:szCs w:val="24"/>
+              </w:rPr>
+              <w:t>A</w:t>
+            </w:r>
+          </w:p>
+        </w:tc>
+        <w:tc>
+          <w:tcPr>
+            <w:tcW w:w="1256" w:type="dxa"/>
+          </w:tcPr>
+          <w:p>
+            <w:pPr>
+              <w:rPr>
+                <w:rFonts w:asciiTheme="minorHAnsi" w:hAnsiTheme="minorHAnsi"/>
+                <w:sz w:val="24"/>
+                <w:szCs w:val="24"/>
+              </w:rPr>
+            </w:pPr>
+            <w:r>
+              <w:rPr>
+                <w:rFonts w:asciiTheme="minorHAnsi" w:hAnsiTheme="minorHAnsi"/>
+                <w:sz w:val="24"/>
+                <w:szCs w:val="24"/>
+              </w:rPr>
+              <w:t>A</w:t>
+            </w:r>
+          </w:p>
+        </w:tc>
+        <w:tc>
+          <w:tcPr>
+            <w:tcW w:w="1534" w:type="dxa"/>
+          </w:tcPr>
+          <w:p>
+            <w:pPr>
+              <w:rPr>
+                <w:rFonts w:asciiTheme="minorHAnsi" w:hAnsiTheme="minorHAnsi"/>
+                <w:sz w:val="24"/>
+                <w:szCs w:val="24"/>
+              </w:rPr>
+            </w:pPr>
           </w:p>
         </w:tc>
       </w:tr>
       <w:tr>
+        <w:trPr>
+          <w:gridAfter w:val="1"/>
+          <w:wAfter w:w="1080" w:type="dxa"/>
+        </w:trPr>
         <w:tc>
           <w:tcPr>
             <w:tcW w:w="1444" w:type="dxa"/>
@@ -444,21 +1342,78 @@
               </w:numPr>
               <w:ind w:hanging="720"/>
               <w:jc w:val="right"/>
-            </w:pPr>
-          </w:p>
-        </w:tc>
-        <w:tc>
-          <w:tcPr>
-            <w:tcW w:w="1256" w:type="dxa"/>
-          </w:tcPr>
-          <w:p>
-            <w:r>
-              <w:t>A</w:t>
-            </w:r>
+              <w:rPr>
+                <w:rFonts w:asciiTheme="minorHAnsi" w:hAnsiTheme="minorHAnsi"/>
+                <w:sz w:val="24"/>
+                <w:szCs w:val="24"/>
+              </w:rPr>
+            </w:pPr>
+          </w:p>
+        </w:tc>
+        <w:tc>
+          <w:tcPr>
+            <w:tcW w:w="1256" w:type="dxa"/>
+          </w:tcPr>
+          <w:p>
+            <w:pPr>
+              <w:rPr>
+                <w:rFonts w:asciiTheme="minorHAnsi" w:hAnsiTheme="minorHAnsi"/>
+                <w:sz w:val="24"/>
+                <w:szCs w:val="24"/>
+              </w:rPr>
+            </w:pPr>
+            <w:r>
+              <w:rPr>
+                <w:rFonts w:asciiTheme="minorHAnsi" w:hAnsiTheme="minorHAnsi"/>
+                <w:sz w:val="24"/>
+                <w:szCs w:val="24"/>
+              </w:rPr>
+              <w:t>A</w:t>
+            </w:r>
+          </w:p>
+        </w:tc>
+        <w:tc>
+          <w:tcPr>
+            <w:tcW w:w="1256" w:type="dxa"/>
+          </w:tcPr>
+          <w:p>
+            <w:pPr>
+              <w:rPr>
+                <w:rFonts w:asciiTheme="minorHAnsi" w:hAnsiTheme="minorHAnsi"/>
+                <w:sz w:val="24"/>
+                <w:szCs w:val="24"/>
+              </w:rPr>
+            </w:pPr>
+            <w:r>
+              <w:rPr>
+                <w:rFonts w:asciiTheme="minorHAnsi" w:hAnsiTheme="minorHAnsi"/>
+                <w:sz w:val="24"/>
+                <w:szCs w:val="24"/>
+              </w:rPr>
+              <w:t>C</w:t>
+            </w:r>
+          </w:p>
+        </w:tc>
+        <w:tc>
+          <w:tcPr>
+            <w:tcW w:w="1534" w:type="dxa"/>
+          </w:tcPr>
+          <w:p>
+            <w:pPr>
+              <w:rPr>
+                <w:rFonts w:asciiTheme="minorHAnsi" w:hAnsiTheme="minorHAnsi"/>
+                <w:sz w:val="24"/>
+                <w:szCs w:val="24"/>
+              </w:rPr>
+            </w:pPr>
           </w:p>
         </w:tc>
       </w:tr>
       <w:tr>
+        <w:trPr>
+          <w:gridAfter w:val="1"/>
+          <w:wAfter w:w="1080" w:type="dxa"/>
+        </w:trPr>
         <w:tc>
           <w:tcPr>
             <w:tcW w:w="1444" w:type="dxa"/>
@@ -473,21 +1428,78 @@
               </w:numPr>
               <w:ind w:hanging="720"/>
               <w:jc w:val="right"/>
-            </w:pPr>
-          </w:p>
-        </w:tc>
-        <w:tc>
-          <w:tcPr>
-            <w:tcW w:w="1256" w:type="dxa"/>
-          </w:tcPr>
-          <w:p>
-            <w:r>
-              <w:t>A</w:t>
-            </w:r>
+              <w:rPr>
+                <w:rFonts w:asciiTheme="minorHAnsi" w:hAnsiTheme="minorHAnsi"/>
+                <w:sz w:val="24"/>
+                <w:szCs w:val="24"/>
+              </w:rPr>
+            </w:pPr>
+          </w:p>
+        </w:tc>
+        <w:tc>
+          <w:tcPr>
+            <w:tcW w:w="1256" w:type="dxa"/>
+          </w:tcPr>
+          <w:p>
+            <w:pPr>
+              <w:rPr>
+                <w:rFonts w:asciiTheme="minorHAnsi" w:hAnsiTheme="minorHAnsi"/>
+                <w:sz w:val="24"/>
+                <w:szCs w:val="24"/>
+              </w:rPr>
+            </w:pPr>
+            <w:r>
+              <w:rPr>
+                <w:rFonts w:asciiTheme="minorHAnsi" w:hAnsiTheme="minorHAnsi"/>
+                <w:sz w:val="24"/>
+                <w:szCs w:val="24"/>
+              </w:rPr>
+              <w:t>A</w:t>
+            </w:r>
+          </w:p>
+        </w:tc>
+        <w:tc>
+          <w:tcPr>
+            <w:tcW w:w="1256" w:type="dxa"/>
+          </w:tcPr>
+          <w:p>
+            <w:pPr>
+              <w:rPr>
+                <w:rFonts w:asciiTheme="minorHAnsi" w:hAnsiTheme="minorHAnsi"/>
+                <w:sz w:val="24"/>
+                <w:szCs w:val="24"/>
+              </w:rPr>
+            </w:pPr>
+            <w:r>
+              <w:rPr>
+                <w:rFonts w:asciiTheme="minorHAnsi" w:hAnsiTheme="minorHAnsi"/>
+                <w:sz w:val="24"/>
+                <w:szCs w:val="24"/>
+              </w:rPr>
+              <w:t>A</w:t>
+            </w:r>
+          </w:p>
+        </w:tc>
+        <w:tc>
+          <w:tcPr>
+            <w:tcW w:w="1534" w:type="dxa"/>
+          </w:tcPr>
+          <w:p>
+            <w:pPr>
+              <w:rPr>
+                <w:rFonts w:asciiTheme="minorHAnsi" w:hAnsiTheme="minorHAnsi"/>
+                <w:sz w:val="24"/>
+                <w:szCs w:val="24"/>
+              </w:rPr>
+            </w:pPr>
           </w:p>
         </w:tc>
       </w:tr>
       <w:tr>
+        <w:trPr>
+          <w:gridAfter w:val="1"/>
+          <w:wAfter w:w="1080" w:type="dxa"/>
+        </w:trPr>
         <w:tc>
           <w:tcPr>
             <w:tcW w:w="1444" w:type="dxa"/>
@@ -502,21 +1514,78 @@
               </w:numPr>
               <w:ind w:hanging="720"/>
               <w:jc w:val="right"/>
-            </w:pPr>
-          </w:p>
-        </w:tc>
-        <w:tc>
-          <w:tcPr>
-            <w:tcW w:w="1256" w:type="dxa"/>
-          </w:tcPr>
-          <w:p>
-            <w:r>
-              <w:t>A</w:t>
-            </w:r>
+              <w:rPr>
+                <w:rFonts w:asciiTheme="minorHAnsi" w:hAnsiTheme="minorHAnsi"/>
+                <w:sz w:val="24"/>
+                <w:szCs w:val="24"/>
+              </w:rPr>
+            </w:pPr>
+          </w:p>
+        </w:tc>
+        <w:tc>
+          <w:tcPr>
+            <w:tcW w:w="1256" w:type="dxa"/>
+          </w:tcPr>
+          <w:p>
+            <w:pPr>
+              <w:rPr>
+                <w:rFonts w:asciiTheme="minorHAnsi" w:hAnsiTheme="minorHAnsi"/>
+                <w:sz w:val="24"/>
+                <w:szCs w:val="24"/>
+              </w:rPr>
+            </w:pPr>
+            <w:r>
+              <w:rPr>
+                <w:rFonts w:asciiTheme="minorHAnsi" w:hAnsiTheme="minorHAnsi"/>
+                <w:sz w:val="24"/>
+                <w:szCs w:val="24"/>
+              </w:rPr>
+              <w:t>A</w:t>
+            </w:r>
+          </w:p>
+        </w:tc>
+        <w:tc>
+          <w:tcPr>
+            <w:tcW w:w="1256" w:type="dxa"/>
+          </w:tcPr>
+          <w:p>
+            <w:pPr>
+              <w:rPr>
+                <w:rFonts w:asciiTheme="minorHAnsi" w:hAnsiTheme="minorHAnsi"/>
+                <w:sz w:val="24"/>
+                <w:szCs w:val="24"/>
+              </w:rPr>
+            </w:pPr>
+            <w:r>
+              <w:rPr>
+                <w:rFonts w:asciiTheme="minorHAnsi" w:hAnsiTheme="minorHAnsi"/>
+                <w:sz w:val="24"/>
+                <w:szCs w:val="24"/>
+              </w:rPr>
+              <w:t>A</w:t>
+            </w:r>
+          </w:p>
+        </w:tc>
+        <w:tc>
+          <w:tcPr>
+            <w:tcW w:w="1534" w:type="dxa"/>
+          </w:tcPr>
+          <w:p>
+            <w:pPr>
+              <w:rPr>
+                <w:rFonts w:asciiTheme="minorHAnsi" w:hAnsiTheme="minorHAnsi"/>
+                <w:sz w:val="24"/>
+                <w:szCs w:val="24"/>
+              </w:rPr>
+            </w:pPr>
           </w:p>
         </w:tc>
       </w:tr>
       <w:tr>
+        <w:trPr>
+          <w:gridAfter w:val="1"/>
+          <w:wAfter w:w="1080" w:type="dxa"/>
+        </w:trPr>
         <w:tc>
           <w:tcPr>
             <w:tcW w:w="1444" w:type="dxa"/>
@@ -531,21 +1600,78 @@
               </w:numPr>
               <w:ind w:hanging="720"/>
               <w:jc w:val="right"/>
-            </w:pPr>
-          </w:p>
-        </w:tc>
-        <w:tc>
-          <w:tcPr>
-            <w:tcW w:w="1256" w:type="dxa"/>
-          </w:tcPr>
-          <w:p>
-            <w:r>
-              <w:t>A</w:t>
-            </w:r>
+              <w:rPr>
+                <w:rFonts w:asciiTheme="minorHAnsi" w:hAnsiTheme="minorHAnsi"/>
+                <w:sz w:val="24"/>
+                <w:szCs w:val="24"/>
+              </w:rPr>
+            </w:pPr>
+          </w:p>
+        </w:tc>
+        <w:tc>
+          <w:tcPr>
+            <w:tcW w:w="1256" w:type="dxa"/>
+          </w:tcPr>
+          <w:p>
+            <w:pPr>
+              <w:rPr>
+                <w:rFonts w:asciiTheme="minorHAnsi" w:hAnsiTheme="minorHAnsi"/>
+                <w:sz w:val="24"/>
+                <w:szCs w:val="24"/>
+              </w:rPr>
+            </w:pPr>
+            <w:r>
+              <w:rPr>
+                <w:rFonts w:asciiTheme="minorHAnsi" w:hAnsiTheme="minorHAnsi"/>
+                <w:sz w:val="24"/>
+                <w:szCs w:val="24"/>
+              </w:rPr>
+              <w:t>A</w:t>
+            </w:r>
+          </w:p>
+        </w:tc>
+        <w:tc>
+          <w:tcPr>
+            <w:tcW w:w="1256" w:type="dxa"/>
+          </w:tcPr>
+          <w:p>
+            <w:pPr>
+              <w:rPr>
+                <w:rFonts w:asciiTheme="minorHAnsi" w:hAnsiTheme="minorHAnsi"/>
+                <w:sz w:val="24"/>
+                <w:szCs w:val="24"/>
+              </w:rPr>
+            </w:pPr>
+            <w:r>
+              <w:rPr>
+                <w:rFonts w:asciiTheme="minorHAnsi" w:hAnsiTheme="minorHAnsi"/>
+                <w:sz w:val="24"/>
+                <w:szCs w:val="24"/>
+              </w:rPr>
+              <w:t>A</w:t>
+            </w:r>
+          </w:p>
+        </w:tc>
+        <w:tc>
+          <w:tcPr>
+            <w:tcW w:w="1534" w:type="dxa"/>
+          </w:tcPr>
+          <w:p>
+            <w:pPr>
+              <w:rPr>
+                <w:rFonts w:asciiTheme="minorHAnsi" w:hAnsiTheme="minorHAnsi"/>
+                <w:sz w:val="24"/>
+                <w:szCs w:val="24"/>
+              </w:rPr>
+            </w:pPr>
           </w:p>
         </w:tc>
       </w:tr>
       <w:tr>
+        <w:trPr>
+          <w:gridAfter w:val="1"/>
+          <w:wAfter w:w="1080" w:type="dxa"/>
+        </w:trPr>
         <w:tc>
           <w:tcPr>
             <w:tcW w:w="1444" w:type="dxa"/>
@@ -560,21 +1686,78 @@
               </w:numPr>
               <w:ind w:hanging="720"/>
               <w:jc w:val="right"/>
-            </w:pPr>
-          </w:p>
-        </w:tc>
-        <w:tc>
-          <w:tcPr>
-            <w:tcW w:w="1256" w:type="dxa"/>
-          </w:tcPr>
-          <w:p>
-            <w:r>
+              <w:rPr>
+                <w:rFonts w:asciiTheme="minorHAnsi" w:hAnsiTheme="minorHAnsi"/>
+                <w:sz w:val="24"/>
+                <w:szCs w:val="24"/>
+              </w:rPr>
+            </w:pPr>
+          </w:p>
+        </w:tc>
+        <w:tc>
+          <w:tcPr>
+            <w:tcW w:w="1256" w:type="dxa"/>
+          </w:tcPr>
+          <w:p>
+            <w:pPr>
+              <w:rPr>
+                <w:rFonts w:asciiTheme="minorHAnsi" w:hAnsiTheme="minorHAnsi"/>
+                <w:sz w:val="24"/>
+                <w:szCs w:val="24"/>
+              </w:rPr>
+            </w:pPr>
+            <w:r>
+              <w:rPr>
+                <w:rFonts w:asciiTheme="minorHAnsi" w:hAnsiTheme="minorHAnsi"/>
+                <w:sz w:val="24"/>
+                <w:szCs w:val="24"/>
+              </w:rPr>
               <w:t>D</w:t>
             </w:r>
+          </w:p>
+        </w:tc>
+        <w:tc>
+          <w:tcPr>
+            <w:tcW w:w="1256" w:type="dxa"/>
+          </w:tcPr>
+          <w:p>
+            <w:pPr>
+              <w:rPr>
+                <w:rFonts w:asciiTheme="minorHAnsi" w:hAnsiTheme="minorHAnsi"/>
+                <w:sz w:val="24"/>
+                <w:szCs w:val="24"/>
+              </w:rPr>
+            </w:pPr>
+            <w:r>
+              <w:rPr>
+                <w:rFonts w:asciiTheme="minorHAnsi" w:hAnsiTheme="minorHAnsi"/>
+                <w:sz w:val="24"/>
+                <w:szCs w:val="24"/>
+              </w:rPr>
+              <w:t>A</w:t>
+            </w:r>
+          </w:p>
+        </w:tc>
+        <w:tc>
+          <w:tcPr>
+            <w:tcW w:w="1534" w:type="dxa"/>
+          </w:tcPr>
+          <w:p>
+            <w:pPr>
+              <w:rPr>
+                <w:rFonts w:asciiTheme="minorHAnsi" w:hAnsiTheme="minorHAnsi"/>
+                <w:sz w:val="24"/>
+                <w:szCs w:val="24"/>
+              </w:rPr>
+            </w:pPr>
           </w:p>
         </w:tc>
       </w:tr>
       <w:tr>
+        <w:trPr>
+          <w:gridAfter w:val="1"/>
+          <w:wAfter w:w="1080" w:type="dxa"/>
+        </w:trPr>
         <w:tc>
           <w:tcPr>
             <w:tcW w:w="1444" w:type="dxa"/>
@@ -589,21 +1772,78 @@
               </w:numPr>
               <w:ind w:hanging="720"/>
               <w:jc w:val="right"/>
-            </w:pPr>
-          </w:p>
-        </w:tc>
-        <w:tc>
-          <w:tcPr>
-            <w:tcW w:w="1256" w:type="dxa"/>
-          </w:tcPr>
-          <w:p>
-            <w:r>
-              <w:t>A</w:t>
-            </w:r>
+              <w:rPr>
+                <w:rFonts w:asciiTheme="minorHAnsi" w:hAnsiTheme="minorHAnsi"/>
+                <w:sz w:val="24"/>
+                <w:szCs w:val="24"/>
+              </w:rPr>
+            </w:pPr>
+          </w:p>
+        </w:tc>
+        <w:tc>
+          <w:tcPr>
+            <w:tcW w:w="1256" w:type="dxa"/>
+          </w:tcPr>
+          <w:p>
+            <w:pPr>
+              <w:rPr>
+                <w:rFonts w:asciiTheme="minorHAnsi" w:hAnsiTheme="minorHAnsi"/>
+                <w:sz w:val="24"/>
+                <w:szCs w:val="24"/>
+              </w:rPr>
+            </w:pPr>
+            <w:r>
+              <w:rPr>
+                <w:rFonts w:asciiTheme="minorHAnsi" w:hAnsiTheme="minorHAnsi"/>
+                <w:sz w:val="24"/>
+                <w:szCs w:val="24"/>
+              </w:rPr>
+              <w:t>A</w:t>
+            </w:r>
+          </w:p>
+        </w:tc>
+        <w:tc>
+          <w:tcPr>
+            <w:tcW w:w="1256" w:type="dxa"/>
+          </w:tcPr>
+          <w:p>
+            <w:pPr>
+              <w:rPr>
+                <w:rFonts w:asciiTheme="minorHAnsi" w:hAnsiTheme="minorHAnsi"/>
+                <w:sz w:val="24"/>
+                <w:szCs w:val="24"/>
+              </w:rPr>
+            </w:pPr>
+            <w:r>
+              <w:rPr>
+                <w:rFonts w:asciiTheme="minorHAnsi" w:hAnsiTheme="minorHAnsi"/>
+                <w:sz w:val="24"/>
+                <w:szCs w:val="24"/>
+              </w:rPr>
+              <w:t>A</w:t>
+            </w:r>
+          </w:p>
+        </w:tc>
+        <w:tc>
+          <w:tcPr>
+            <w:tcW w:w="1534" w:type="dxa"/>
+          </w:tcPr>
+          <w:p>
+            <w:pPr>
+              <w:rPr>
+                <w:rFonts w:asciiTheme="minorHAnsi" w:hAnsiTheme="minorHAnsi"/>
+                <w:sz w:val="24"/>
+                <w:szCs w:val="24"/>
+              </w:rPr>
+            </w:pPr>
           </w:p>
         </w:tc>
       </w:tr>
       <w:tr>
+        <w:trPr>
+          <w:gridAfter w:val="1"/>
+          <w:wAfter w:w="1080" w:type="dxa"/>
+        </w:trPr>
         <w:tc>
           <w:tcPr>
             <w:tcW w:w="1444" w:type="dxa"/>
@@ -618,21 +1858,78 @@
               </w:numPr>
               <w:ind w:hanging="720"/>
               <w:jc w:val="right"/>
-            </w:pPr>
-          </w:p>
-        </w:tc>
-        <w:tc>
-          <w:tcPr>
-            <w:tcW w:w="1256" w:type="dxa"/>
-          </w:tcPr>
-          <w:p>
-            <w:r>
-              <w:t>A</w:t>
-            </w:r>
+              <w:rPr>
+                <w:rFonts w:asciiTheme="minorHAnsi" w:hAnsiTheme="minorHAnsi"/>
+                <w:sz w:val="24"/>
+                <w:szCs w:val="24"/>
+              </w:rPr>
+            </w:pPr>
+          </w:p>
+        </w:tc>
+        <w:tc>
+          <w:tcPr>
+            <w:tcW w:w="1256" w:type="dxa"/>
+          </w:tcPr>
+          <w:p>
+            <w:pPr>
+              <w:rPr>
+                <w:rFonts w:asciiTheme="minorHAnsi" w:hAnsiTheme="minorHAnsi"/>
+                <w:sz w:val="24"/>
+                <w:szCs w:val="24"/>
+              </w:rPr>
+            </w:pPr>
+            <w:r>
+              <w:rPr>
+                <w:rFonts w:asciiTheme="minorHAnsi" w:hAnsiTheme="minorHAnsi"/>
+                <w:sz w:val="24"/>
+                <w:szCs w:val="24"/>
+              </w:rPr>
+              <w:t>A</w:t>
+            </w:r>
+          </w:p>
+        </w:tc>
+        <w:tc>
+          <w:tcPr>
+            <w:tcW w:w="1256" w:type="dxa"/>
+          </w:tcPr>
+          <w:p>
+            <w:pPr>
+              <w:rPr>
+                <w:rFonts w:asciiTheme="minorHAnsi" w:hAnsiTheme="minorHAnsi"/>
+                <w:sz w:val="24"/>
+                <w:szCs w:val="24"/>
+              </w:rPr>
+            </w:pPr>
+            <w:r>
+              <w:rPr>
+                <w:rFonts w:asciiTheme="minorHAnsi" w:hAnsiTheme="minorHAnsi"/>
+                <w:sz w:val="24"/>
+                <w:szCs w:val="24"/>
+              </w:rPr>
+              <w:t>A</w:t>
+            </w:r>
+          </w:p>
+        </w:tc>
+        <w:tc>
+          <w:tcPr>
+            <w:tcW w:w="1534" w:type="dxa"/>
+          </w:tcPr>
+          <w:p>
+            <w:pPr>
+              <w:rPr>
+                <w:rFonts w:asciiTheme="minorHAnsi" w:hAnsiTheme="minorHAnsi"/>
+                <w:sz w:val="24"/>
+                <w:szCs w:val="24"/>
+              </w:rPr>
+            </w:pPr>
           </w:p>
         </w:tc>
       </w:tr>
       <w:tr>
+        <w:trPr>
+          <w:gridAfter w:val="1"/>
+          <w:wAfter w:w="1080" w:type="dxa"/>
+        </w:trPr>
         <w:tc>
           <w:tcPr>
             <w:tcW w:w="1444" w:type="dxa"/>
@@ -647,21 +1944,78 @@
               </w:numPr>
               <w:ind w:hanging="720"/>
               <w:jc w:val="right"/>
-            </w:pPr>
-          </w:p>
-        </w:tc>
-        <w:tc>
-          <w:tcPr>
-            <w:tcW w:w="1256" w:type="dxa"/>
-          </w:tcPr>
-          <w:p>
-            <w:r>
-              <w:t>A</w:t>
-            </w:r>
+              <w:rPr>
+                <w:rFonts w:asciiTheme="minorHAnsi" w:hAnsiTheme="minorHAnsi"/>
+                <w:sz w:val="24"/>
+                <w:szCs w:val="24"/>
+              </w:rPr>
+            </w:pPr>
+          </w:p>
+        </w:tc>
+        <w:tc>
+          <w:tcPr>
+            <w:tcW w:w="1256" w:type="dxa"/>
+          </w:tcPr>
+          <w:p>
+            <w:pPr>
+              <w:rPr>
+                <w:rFonts w:asciiTheme="minorHAnsi" w:hAnsiTheme="minorHAnsi"/>
+                <w:sz w:val="24"/>
+                <w:szCs w:val="24"/>
+              </w:rPr>
+            </w:pPr>
+            <w:r>
+              <w:rPr>
+                <w:rFonts w:asciiTheme="minorHAnsi" w:hAnsiTheme="minorHAnsi"/>
+                <w:sz w:val="24"/>
+                <w:szCs w:val="24"/>
+              </w:rPr>
+              <w:t>A</w:t>
+            </w:r>
+          </w:p>
+        </w:tc>
+        <w:tc>
+          <w:tcPr>
+            <w:tcW w:w="1256" w:type="dxa"/>
+          </w:tcPr>
+          <w:p>
+            <w:pPr>
+              <w:rPr>
+                <w:rFonts w:asciiTheme="minorHAnsi" w:hAnsiTheme="minorHAnsi"/>
+                <w:sz w:val="24"/>
+                <w:szCs w:val="24"/>
+              </w:rPr>
+            </w:pPr>
+            <w:r>
+              <w:rPr>
+                <w:rFonts w:asciiTheme="minorHAnsi" w:hAnsiTheme="minorHAnsi"/>
+                <w:sz w:val="24"/>
+                <w:szCs w:val="24"/>
+              </w:rPr>
+              <w:t>A</w:t>
+            </w:r>
+          </w:p>
+        </w:tc>
+        <w:tc>
+          <w:tcPr>
+            <w:tcW w:w="1534" w:type="dxa"/>
+          </w:tcPr>
+          <w:p>
+            <w:pPr>
+              <w:rPr>
+                <w:rFonts w:asciiTheme="minorHAnsi" w:hAnsiTheme="minorHAnsi"/>
+                <w:sz w:val="24"/>
+                <w:szCs w:val="24"/>
+              </w:rPr>
+            </w:pPr>
           </w:p>
         </w:tc>
       </w:tr>
       <w:tr>
+        <w:trPr>
+          <w:gridAfter w:val="1"/>
+          <w:wAfter w:w="1080" w:type="dxa"/>
+        </w:trPr>
         <w:tc>
           <w:tcPr>
             <w:tcW w:w="1444" w:type="dxa"/>
@@ -676,21 +2030,78 @@
               </w:numPr>
               <w:ind w:hanging="720"/>
               <w:jc w:val="right"/>
-            </w:pPr>
-          </w:p>
-        </w:tc>
-        <w:tc>
-          <w:tcPr>
-            <w:tcW w:w="1256" w:type="dxa"/>
-          </w:tcPr>
-          <w:p>
-            <w:r>
-              <w:t>A</w:t>
-            </w:r>
+              <w:rPr>
+                <w:rFonts w:asciiTheme="minorHAnsi" w:hAnsiTheme="minorHAnsi"/>
+                <w:sz w:val="24"/>
+                <w:szCs w:val="24"/>
+              </w:rPr>
+            </w:pPr>
+          </w:p>
+        </w:tc>
+        <w:tc>
+          <w:tcPr>
+            <w:tcW w:w="1256" w:type="dxa"/>
+          </w:tcPr>
+          <w:p>
+            <w:pPr>
+              <w:rPr>
+                <w:rFonts w:asciiTheme="minorHAnsi" w:hAnsiTheme="minorHAnsi"/>
+                <w:sz w:val="24"/>
+                <w:szCs w:val="24"/>
+              </w:rPr>
+            </w:pPr>
+            <w:r>
+              <w:rPr>
+                <w:rFonts w:asciiTheme="minorHAnsi" w:hAnsiTheme="minorHAnsi"/>
+                <w:sz w:val="24"/>
+                <w:szCs w:val="24"/>
+              </w:rPr>
+              <w:t>A</w:t>
+            </w:r>
+          </w:p>
+        </w:tc>
+        <w:tc>
+          <w:tcPr>
+            <w:tcW w:w="1256" w:type="dxa"/>
+          </w:tcPr>
+          <w:p>
+            <w:pPr>
+              <w:rPr>
+                <w:rFonts w:asciiTheme="minorHAnsi" w:hAnsiTheme="minorHAnsi"/>
+                <w:sz w:val="24"/>
+                <w:szCs w:val="24"/>
+              </w:rPr>
+            </w:pPr>
+            <w:r>
+              <w:rPr>
+                <w:rFonts w:asciiTheme="minorHAnsi" w:hAnsiTheme="minorHAnsi"/>
+                <w:sz w:val="24"/>
+                <w:szCs w:val="24"/>
+              </w:rPr>
+              <w:t>A</w:t>
+            </w:r>
+          </w:p>
+        </w:tc>
+        <w:tc>
+          <w:tcPr>
+            <w:tcW w:w="1534" w:type="dxa"/>
+          </w:tcPr>
+          <w:p>
+            <w:pPr>
+              <w:rPr>
+                <w:rFonts w:asciiTheme="minorHAnsi" w:hAnsiTheme="minorHAnsi"/>
+                <w:sz w:val="24"/>
+                <w:szCs w:val="24"/>
+              </w:rPr>
+            </w:pPr>
           </w:p>
         </w:tc>
       </w:tr>
       <w:tr>
+        <w:trPr>
+          <w:gridAfter w:val="1"/>
+          <w:wAfter w:w="1080" w:type="dxa"/>
+        </w:trPr>
         <w:tc>
           <w:tcPr>
             <w:tcW w:w="1444" w:type="dxa"/>
@@ -705,21 +2116,78 @@
               </w:numPr>
               <w:ind w:hanging="720"/>
               <w:jc w:val="right"/>
-            </w:pPr>
-          </w:p>
-        </w:tc>
-        <w:tc>
-          <w:tcPr>
-            <w:tcW w:w="1256" w:type="dxa"/>
-          </w:tcPr>
-          <w:p>
-            <w:r>
-              <w:t>A</w:t>
-            </w:r>
+              <w:rPr>
+                <w:rFonts w:asciiTheme="minorHAnsi" w:hAnsiTheme="minorHAnsi"/>
+                <w:sz w:val="24"/>
+                <w:szCs w:val="24"/>
+              </w:rPr>
+            </w:pPr>
+          </w:p>
+        </w:tc>
+        <w:tc>
+          <w:tcPr>
+            <w:tcW w:w="1256" w:type="dxa"/>
+          </w:tcPr>
+          <w:p>
+            <w:pPr>
+              <w:rPr>
+                <w:rFonts w:asciiTheme="minorHAnsi" w:hAnsiTheme="minorHAnsi"/>
+                <w:sz w:val="24"/>
+                <w:szCs w:val="24"/>
+              </w:rPr>
+            </w:pPr>
+            <w:r>
+              <w:rPr>
+                <w:rFonts w:asciiTheme="minorHAnsi" w:hAnsiTheme="minorHAnsi"/>
+                <w:sz w:val="24"/>
+                <w:szCs w:val="24"/>
+              </w:rPr>
+              <w:t>A</w:t>
+            </w:r>
+          </w:p>
+        </w:tc>
+        <w:tc>
+          <w:tcPr>
+            <w:tcW w:w="1256" w:type="dxa"/>
+          </w:tcPr>
+          <w:p>
+            <w:pPr>
+              <w:rPr>
+                <w:rFonts w:asciiTheme="minorHAnsi" w:hAnsiTheme="minorHAnsi"/>
+                <w:sz w:val="24"/>
+                <w:szCs w:val="24"/>
+              </w:rPr>
+            </w:pPr>
+            <w:r>
+              <w:rPr>
+                <w:rFonts w:asciiTheme="minorHAnsi" w:hAnsiTheme="minorHAnsi"/>
+                <w:sz w:val="24"/>
+                <w:szCs w:val="24"/>
+              </w:rPr>
+              <w:t>A</w:t>
+            </w:r>
+          </w:p>
+        </w:tc>
+        <w:tc>
+          <w:tcPr>
+            <w:tcW w:w="1534" w:type="dxa"/>
+          </w:tcPr>
+          <w:p>
+            <w:pPr>
+              <w:rPr>
+                <w:rFonts w:asciiTheme="minorHAnsi" w:hAnsiTheme="minorHAnsi"/>
+                <w:sz w:val="24"/>
+                <w:szCs w:val="24"/>
+              </w:rPr>
+            </w:pPr>
           </w:p>
         </w:tc>
       </w:tr>
       <w:tr>
+        <w:trPr>
+          <w:gridAfter w:val="1"/>
+          <w:wAfter w:w="1080" w:type="dxa"/>
+        </w:trPr>
         <w:tc>
           <w:tcPr>
             <w:tcW w:w="1444" w:type="dxa"/>
@@ -734,29 +2202,74 @@
               </w:numPr>
               <w:ind w:hanging="720"/>
               <w:jc w:val="right"/>
-            </w:pPr>
-          </w:p>
-        </w:tc>
-        <w:tc>
-          <w:tcPr>
-            <w:tcW w:w="1256" w:type="dxa"/>
-          </w:tcPr>
-          <w:p>
-            <w:r>
-              <w:t>A</w:t>
-            </w:r>
+              <w:rPr>
+                <w:rFonts w:asciiTheme="minorHAnsi" w:hAnsiTheme="minorHAnsi"/>
+                <w:sz w:val="24"/>
+                <w:szCs w:val="24"/>
+              </w:rPr>
+            </w:pPr>
+          </w:p>
+        </w:tc>
+        <w:tc>
+          <w:tcPr>
+            <w:tcW w:w="1256" w:type="dxa"/>
+          </w:tcPr>
+          <w:p>
+            <w:pPr>
+              <w:rPr>
+                <w:rFonts w:asciiTheme="minorHAnsi" w:hAnsiTheme="minorHAnsi"/>
+                <w:sz w:val="24"/>
+                <w:szCs w:val="24"/>
+              </w:rPr>
+            </w:pPr>
+            <w:r>
+              <w:rPr>
+                <w:rFonts w:asciiTheme="minorHAnsi" w:hAnsiTheme="minorHAnsi"/>
+                <w:sz w:val="24"/>
+                <w:szCs w:val="24"/>
+              </w:rPr>
+              <w:t>A</w:t>
+            </w:r>
+          </w:p>
+        </w:tc>
+        <w:tc>
+          <w:tcPr>
+            <w:tcW w:w="1256" w:type="dxa"/>
+          </w:tcPr>
+          <w:p>
+            <w:pPr>
+              <w:rPr>
+                <w:rFonts w:asciiTheme="minorHAnsi" w:hAnsiTheme="minorHAnsi"/>
+                <w:sz w:val="24"/>
+                <w:szCs w:val="24"/>
+              </w:rPr>
+            </w:pPr>
+            <w:r>
+              <w:rPr>
+                <w:rFonts w:asciiTheme="minorHAnsi" w:hAnsiTheme="minorHAnsi"/>
+                <w:sz w:val="24"/>
+                <w:szCs w:val="24"/>
+              </w:rPr>
+              <w:t>A</w:t>
+            </w:r>
+          </w:p>
+        </w:tc>
+        <w:tc>
+          <w:tcPr>
+            <w:tcW w:w="1534" w:type="dxa"/>
+          </w:tcPr>
+          <w:p>
+            <w:pPr>
+              <w:rPr>
+                <w:rFonts w:asciiTheme="minorHAnsi" w:hAnsiTheme="minorHAnsi"/>
+                <w:sz w:val="24"/>
+                <w:szCs w:val="24"/>
+              </w:rPr>
+            </w:pPr>
           </w:p>
         </w:tc>
       </w:tr>
     </w:tbl>
-    <w:p/>
-    <w:p/>
-    <w:p/>
-    <w:p>
-      <w:r>
-        <w:t>Firearm Safety Test</w:t>
-      </w:r>
-    </w:p>
     <w:p/>
     <w:sectPr>
       <w:pgSz w:w="12240" w:h="15840"/>

</xml_diff>